<commit_message>
web pade and controller updated
</commit_message>
<xml_diff>
--- a/EMP/to-do.docx
+++ b/EMP/to-do.docx
@@ -320,27 +320,15 @@
           <w:lang w:val="en-US"/>
         </w:rPr>
       </w:pPr>
-      <w:proofErr w:type="gramStart"/>
-      <w:r>
-        <w:rPr>
-          <w:b/>
-          <w:bCs/>
-          <w:sz w:val="24"/>
-          <w:szCs w:val="24"/>
-          <w:lang w:val="en-US"/>
-        </w:rPr>
-        <w:t>Password  changing</w:t>
-      </w:r>
-      <w:proofErr w:type="gramEnd"/>
-      <w:r>
-        <w:rPr>
-          <w:b/>
-          <w:bCs/>
-          <w:sz w:val="24"/>
-          <w:szCs w:val="24"/>
-          <w:lang w:val="en-US"/>
-        </w:rPr>
-        <w:t xml:space="preserve"> </w:t>
+      <w:r>
+        <w:rPr>
+          <w:b/>
+          <w:bCs/>
+          <w:sz w:val="24"/>
+          <w:szCs w:val="24"/>
+          <w:lang w:val="en-US"/>
+        </w:rPr>
+        <w:t xml:space="preserve">Password  changing </w:t>
       </w:r>
     </w:p>
     <w:p>
@@ -424,6 +412,7 @@
           <w:bCs/>
           <w:sz w:val="24"/>
           <w:szCs w:val="24"/>
+          <w:highlight w:val="yellow"/>
           <w:lang w:val="en-US"/>
         </w:rPr>
       </w:pPr>
@@ -434,6 +423,7 @@
           <w:color w:val="FF0000"/>
           <w:sz w:val="24"/>
           <w:szCs w:val="24"/>
+          <w:highlight w:val="yellow"/>
           <w:lang w:val="en-US"/>
         </w:rPr>
         <w:t>logger</w:t>
@@ -464,6 +454,7 @@
         <w:rPr>
           <w:b/>
           <w:bCs/>
+          <w:noProof/>
           <w:sz w:val="24"/>
           <w:szCs w:val="24"/>
           <w:lang w:val="en-US"/>

</xml_diff>